<commit_message>
Removed usage of DataSourceInfo
</commit_message>
<xml_diff>
--- a/Examples/Data/Source/Word Templates/Barcode.docx
+++ b/Examples/Data/Source/Word Templates/Barcode.docx
@@ -84,7 +84,21 @@
                                     <w:rPr>
                                       <w:lang w:val="en-US"/>
                                     </w:rPr>
-                                    <w:t>] -codabar&gt;&gt;</w:t>
+                                    <w:t>] -</w:t>
+                                  </w:r>
+                                  <w:proofErr w:type="spellStart"/>
+                                  <w:r>
+                                    <w:rPr>
+                                      <w:lang w:val="en-US"/>
+                                    </w:rPr>
+                                    <w:t>codabar</w:t>
+                                  </w:r>
+                                  <w:proofErr w:type="spellEnd"/>
+                                  <w:r>
+                                    <w:rPr>
+                                      <w:lang w:val="en-US"/>
+                                    </w:rPr>
+                                    <w:t>&gt;&gt;</w:t>
                                   </w:r>
                                 </w:p>
                               </w:txbxContent>
@@ -124,7 +138,21 @@
                               <w:rPr>
                                 <w:lang w:val="en-US"/>
                               </w:rPr>
-                              <w:t>] -codabar&gt;&gt;</w:t>
+                              <w:t>] -</w:t>
+                            </w:r>
+                            <w:proofErr w:type="spellStart"/>
+                            <w:r>
+                              <w:rPr>
+                                <w:lang w:val="en-US"/>
+                              </w:rPr>
+                              <w:t>codabar</w:t>
+                            </w:r>
+                            <w:proofErr w:type="spellEnd"/>
+                            <w:r>
+                              <w:rPr>
+                                <w:lang w:val="en-US"/>
+                              </w:rPr>
+                              <w:t>&gt;&gt;</w:t>
                             </w:r>
                           </w:p>
                         </w:txbxContent>
@@ -145,112 +173,6 @@
           <w:lang w:val="en-US"/>
         </w:rPr>
       </w:pPr>
-      <w:r>
-        <w:rPr>
-          <w:lang w:val="en-US"/>
-        </w:rPr>
-        <w:t>Customer:</w:t>
-      </w:r>
-      <w:r>
-        <w:rPr>
-          <w:lang w:val="en-US"/>
-        </w:rPr>
-        <w:tab/>
-      </w:r>
-      <w:r>
-        <w:rPr>
-          <w:lang w:val="en-US"/>
-        </w:rPr>
-        <w:t>&lt;&lt;</w:t>
-      </w:r>
-      <w:r>
-        <w:rPr>
-          <w:lang w:val="en-US"/>
-        </w:rPr>
-        <w:t>[</w:t>
-      </w:r>
-      <w:r>
-        <w:rPr>
-          <w:lang w:val="en-US"/>
-        </w:rPr>
-        <w:t>customer</w:t>
-      </w:r>
-      <w:r>
-        <w:rPr>
-          <w:lang w:val="en-US"/>
-        </w:rPr>
-        <w:t>_name</w:t>
-      </w:r>
-      <w:r>
-        <w:rPr>
-          <w:lang w:val="en-US"/>
-        </w:rPr>
-        <w:t>]</w:t>
-      </w:r>
-      <w:r>
-        <w:rPr>
-          <w:lang w:val="en-US"/>
-        </w:rPr>
-        <w:t>&gt;&gt;</w:t>
-      </w:r>
-    </w:p>
-    <w:p>
-      <w:pPr>
-        <w:rPr>
-          <w:lang w:val="en-US"/>
-        </w:rPr>
-      </w:pPr>
-      <w:r>
-        <w:rPr>
-          <w:lang w:val="en-US"/>
-        </w:rPr>
-        <w:t>Details:</w:t>
-      </w:r>
-      <w:r>
-        <w:rPr>
-          <w:lang w:val="en-US"/>
-        </w:rPr>
-        <w:tab/>
-      </w:r>
-      <w:r>
-        <w:rPr>
-          <w:lang w:val="en-US"/>
-        </w:rPr>
-        <w:tab/>
-        <w:t>&lt;&lt;[</w:t>
-      </w:r>
-      <w:r>
-        <w:rPr>
-          <w:lang w:val="en-US"/>
-        </w:rPr>
-        <w:t>shipping</w:t>
-      </w:r>
-      <w:r>
-        <w:rPr>
-          <w:lang w:val="en-US"/>
-        </w:rPr>
-        <w:t>_address]&gt;&gt;</w:t>
-      </w:r>
-    </w:p>
-    <w:p>
-      <w:pPr>
-        <w:rPr>
-          <w:lang w:val="en-US"/>
-        </w:rPr>
-      </w:pPr>
-      <w:r>
-        <w:rPr>
-          <w:lang w:val="en-US"/>
-        </w:rPr>
-        <w:tab/>
-      </w:r>
-      <w:r>
-        <w:rPr>
-          <w:lang w:val="en-US"/>
-        </w:rPr>
-        <w:tab/>
-        <w:t>&lt;&lt;[customer_contact_number]&gt;&gt;</w:t>
-      </w:r>
     </w:p>
     <w:sectPr>
       <w:pgSz w:w="11906" w:h="16838"/>

</xml_diff>